<commit_message>
New translations swift keep my teen safe and halthy video scripts_teen.docx (Xhosa)
</commit_message>
<xml_diff>
--- a/translations/parenttext_5day_south_africa/xh/xh_SWIFT Keep My Teen Safe and Halthy Video Scripts_teen.docx
+++ b/translations/parenttext_5day_south_africa/xh/xh_SWIFT Keep My Teen Safe and Halthy Video Scripts_teen.docx
@@ -149,42 +149,42 @@
               <w:spacing w:after="240" w:before="240" w:line="240" w:lineRule="auto"/>
             </w:pPr>
             <w:r>
-              <w:t xml:space="preserve">[&gt;&gt;1]Molo! Kwakuhle ukukubona kwakhona! This course is all about keeping your teen safe and healthy and today we are learning about community safety.</w:t>
-            </w:r>
-          </w:p>
-          <w:p>
-            <w:pPr>
-              <w:widowControl w:val="0"/>
-              <w:spacing w:line="240" w:lineRule="auto"/>
-            </w:pPr>
-            <w:r>
-              <w:t xml:space="preserve">One way to keep your teen safe is to create a safety map with them. Together you can identify the safe and unsafe places in your community. </w:t>
-            </w:r>
-          </w:p>
-          <w:p>
-            <w:pPr>
-              <w:widowControl w:val="0"/>
-              <w:spacing w:line="240" w:lineRule="auto"/>
-            </w:pPr>
-          </w:p>
-          <w:p>
-            <w:pPr>
-              <w:widowControl w:val="0"/>
-              <w:spacing w:line="240" w:lineRule="auto"/>
-            </w:pPr>
-            <w:r>
-              <w:t xml:space="preserve">Here are three steps to help you create your map with your teen: </w:t>
-            </w:r>
-          </w:p>
-          <w:p>
-            <w:pPr>
-              <w:widowControl w:val="0"/>
-              <w:spacing w:line="240" w:lineRule="auto"/>
-            </w:pPr>
-            <w:r>
-              <w:t xml:space="preserve">[&gt;&gt;2]Draw[pause],[&gt;&gt;3] Decide[pause], and </w:t>
+              <w:t xml:space="preserve">[&gt;&gt;1]Molo! Kwakuhle ukukubona kwakhona! Esi sifundo simalunga nokugcina umntwana wakho ofikisayo ekhuselekile kwaye esempilweni kwaye namhlanje sifunda ngokhuseleko ekuhlaleni.</w:t>
+            </w:r>
+          </w:p>
+          <w:p>
+            <w:pPr>
+              <w:widowControl w:val="0"/>
+              <w:spacing w:line="240" w:lineRule="auto"/>
+            </w:pPr>
+            <w:r>
+              <w:t xml:space="preserve">Enye indlela yokugcina umntwana wakho ofikisayo ekhuselekile kukwenza imephu yokhuseleko kunye naye. Nikunye ningachonga iindawo ezikhuselekileyo nezingakhuselekanga kwindawo ohlala kuyo. </w:t>
+            </w:r>
+          </w:p>
+          <w:p>
+            <w:pPr>
+              <w:widowControl w:val="0"/>
+              <w:spacing w:line="240" w:lineRule="auto"/>
+            </w:pPr>
+          </w:p>
+          <w:p>
+            <w:pPr>
+              <w:widowControl w:val="0"/>
+              <w:spacing w:line="240" w:lineRule="auto"/>
+            </w:pPr>
+            <w:r>
+              <w:t xml:space="preserve">Nanga amanyathelo amathathu okukunceda wenze imephu yakho nomntwana wakho ofikisayo: </w:t>
+            </w:r>
+          </w:p>
+          <w:p>
+            <w:pPr>
+              <w:widowControl w:val="0"/>
+              <w:spacing w:line="240" w:lineRule="auto"/>
+            </w:pPr>
+            <w:r>
+              <w:t xml:space="preserve">[&gt;&gt;2]Zoba[pause],[&gt;&gt;3] Gqiba[pause], kwaye </w:t>
               <w:br w:type="textWrapping"/>
-              <w:t xml:space="preserve">[&gt;&gt;4]Discuss. </w:t>
+              <w:t xml:space="preserve">[&gt;&gt;4]Xoxa. </w:t>
             </w:r>
           </w:p>
           <w:p>
@@ -223,7 +223,7 @@
               <w:spacing w:line="240" w:lineRule="auto"/>
             </w:pPr>
             <w:r>
-              <w:t xml:space="preserve">[1]Community Safety</w:t>
+              <w:t xml:space="preserve">[1]Ukhuseleko Ekuhlaleni</w:t>
             </w:r>
           </w:p>
           <w:p>
@@ -235,7 +235,7 @@
               </w:rPr>
             </w:pPr>
             <w:r>
-              <w:t>[2]DRAW</w:t>
+              <w:t>[2]ZOBA</w:t>
             </w:r>
           </w:p>
           <w:p>
@@ -247,7 +247,7 @@
               </w:rPr>
             </w:pPr>
             <w:r>
-              <w:t>[3]DECIDE</w:t>
+              <w:t>[3]GQIBA</w:t>
             </w:r>
           </w:p>
           <w:p>
@@ -259,7 +259,7 @@
               </w:rPr>
             </w:pPr>
             <w:r>
-              <w:t>[4]DISCUSS</w:t>
+              <w:t>[4]XOXA</w:t>
             </w:r>
           </w:p>
         </w:tc>
@@ -309,16 +309,16 @@
               <w:spacing w:line="240" w:lineRule="auto"/>
             </w:pPr>
             <w:r>
-              <w:t xml:space="preserve">[&gt;&gt;1]The first step is to DRAW. </w:t>
-            </w:r>
-          </w:p>
-          <w:p>
-            <w:pPr>
-              <w:widowControl w:val="0"/>
-              <w:spacing w:line="240" w:lineRule="auto"/>
-            </w:pPr>
-            <w:r>
-              <w:t xml:space="preserve">With your teen, draw a map of your community. Include all the main places you and your teen go like [2]your house, school, streets, shops, and other places your teen visits.</w:t>
+              <w:t xml:space="preserve">[&gt;&gt;1]Inyathelo lokuqala kukuZOBA. </w:t>
+            </w:r>
+          </w:p>
+          <w:p>
+            <w:pPr>
+              <w:widowControl w:val="0"/>
+              <w:spacing w:line="240" w:lineRule="auto"/>
+            </w:pPr>
+            <w:r>
+              <w:t xml:space="preserve">Kunye nomntwana wakho ofikisayo, zoba imephu yendawo enihlala kuyo. Bandakanya zonke iindawo eziphambili wena kunye nomntwana wakho ofikisayo eniya kuzo [2]indlu yakho, isikolo, izitrato, iivenkile, kunye nezinye iindawo ezityelelwa ngumntwana wakho ofikisayo.</w:t>
               <w:br w:type="textWrapping"/>
               <w:t>[&lt;&lt;all]</w:t>
             </w:r>
@@ -341,7 +341,7 @@
               <w:spacing w:line="240" w:lineRule="auto"/>
             </w:pPr>
             <w:r>
-              <w:t>[1]DRAW</w:t>
+              <w:t>[1]ZOBA</w:t>
             </w:r>
           </w:p>
           <w:p>
@@ -440,16 +440,16 @@
               <w:spacing w:line="240" w:lineRule="auto"/>
             </w:pPr>
             <w:r>
-              <w:t xml:space="preserve">[&gt;&gt;1]The next step is to DECIDE. </w:t>
-            </w:r>
-          </w:p>
-          <w:p>
-            <w:pPr>
-              <w:widowControl w:val="0"/>
-              <w:spacing w:line="240" w:lineRule="auto"/>
-            </w:pPr>
-            <w:r>
-              <w:t xml:space="preserve">Talk with your teen about the places on your map and decide whether they are safe or not. Remember to let your teen share their thoughts and listen to them. They might know more than you think they do about where it is safe or unsafe! When you have decided which places are safe for your teen,[&gt;&gt;2] draw a circle around them. Then, cross off any places that aren’t safe for teenagers.</w:t>
+              <w:t xml:space="preserve">[&gt;&gt;1]Inyathelo elilandelayo kukuGQIBA. </w:t>
+            </w:r>
+          </w:p>
+          <w:p>
+            <w:pPr>
+              <w:widowControl w:val="0"/>
+              <w:spacing w:line="240" w:lineRule="auto"/>
+            </w:pPr>
+            <w:r>
+              <w:t xml:space="preserve">Thetha nomntwana wakho ofikisayo malunga neendawo ezikwimephu yakho kwaye wenze isigqibo sokuba zikhuselekile okanye hayi. Khumbula ukuvumela umntwana wakho ofikisayo ukuba abelane ngeengcinga zakhe kwaye umamele. Basenokwazi ngaphezu kokuba ucinga malunga nendawo ekhuselekileyo okanye engakhuselekanga! Xa ugqibile ukuba zeziphi iindawo ezikhuselekileyo kumntwana wakho ofikisayo,[&gt;&gt;2] zoba isangqa esingqonge ezondawo. Emva koko, nqumla naziphi na iindawo ezingakhuselekanga kubantwana abafikisayo.</w:t>
             </w:r>
           </w:p>
         </w:tc>
@@ -470,7 +470,7 @@
               <w:spacing w:line="240" w:lineRule="auto"/>
             </w:pPr>
             <w:r>
-              <w:t>[1]DECIDE</w:t>
+              <w:t>[1]GQIBA</w:t>
             </w:r>
             <w:r>
               <w:drawing>
@@ -603,16 +603,16 @@
               <w:spacing w:line="240" w:lineRule="auto"/>
             </w:pPr>
             <w:r>
-              <w:t xml:space="preserve">[&gt;&gt;1]The final step is to DISCUSS. </w:t>
-            </w:r>
-          </w:p>
-          <w:p>
-            <w:pPr>
-              <w:widowControl w:val="0"/>
-              <w:spacing w:line="240" w:lineRule="auto"/>
-            </w:pPr>
-            <w:r>
-              <w:t xml:space="preserve">Ngamanye amaxesha, sizifumana sisengxakini. Discuss where you and your teen can get support in a crisis. This may be home, school, a police station, or a clinic. [&gt;&gt;2] Mark these places clearly with a star on your map.</w:t>
+              <w:t xml:space="preserve">[&gt;&gt;1]Inyathelo lokugqibela kukuXOXA. </w:t>
+            </w:r>
+          </w:p>
+          <w:p>
+            <w:pPr>
+              <w:widowControl w:val="0"/>
+              <w:spacing w:line="240" w:lineRule="auto"/>
+            </w:pPr>
+            <w:r>
+              <w:t xml:space="preserve">Ngamanye amaxesha, sizifumana sisengxakini. Xoxa apho wena kunye nomntwana wakho ofikisayo ninokufumana inkxaso kwingxaki. Oku kunokuba likhaya, isikolo, isikhululo samapolisa okanye ikliniki. [&gt;&gt;2] Phawula ezi ndawo ngokucacileyo ngenkwenkwezi kwimephu yakho.</w:t>
               <w:br w:type="textWrapping"/>
               <w:t>[&lt;&lt;all]</w:t>
             </w:r>
@@ -635,7 +635,7 @@
               <w:spacing w:line="240" w:lineRule="auto"/>
             </w:pPr>
             <w:r>
-              <w:t>[1]DISCUSS</w:t>
+              <w:t>[1]XOXA</w:t>
             </w:r>
           </w:p>
           <w:p>
@@ -773,31 +773,31 @@
               <w:spacing w:line="240" w:lineRule="auto"/>
             </w:pPr>
             <w:r>
-              <w:t xml:space="preserve">[&gt;&gt;1]Remember, the three tips to create a community safety map are </w:t>
-            </w:r>
-          </w:p>
-          <w:p>
-            <w:pPr>
-              <w:widowControl w:val="0"/>
-              <w:spacing w:line="240" w:lineRule="auto"/>
-            </w:pPr>
-            <w:r>
-              <w:t xml:space="preserve">[&gt;&gt;2]draw, [pause][&gt;&gt;3] decide[pause] [&gt;&gt;4]and discuss.</w:t>
-            </w:r>
-          </w:p>
-          <w:p>
-            <w:pPr>
-              <w:widowControl w:val="0"/>
-              <w:spacing w:line="240" w:lineRule="auto"/>
-            </w:pPr>
-          </w:p>
-          <w:p>
-            <w:pPr>
-              <w:widowControl w:val="0"/>
-              <w:spacing w:line="240" w:lineRule="auto"/>
-            </w:pPr>
-            <w:r>
-              <w:t xml:space="preserve">Talking about safety with your teen is a small way to make a big difference. Remind them that they can tell you about anything unsafe that happens without you getting angry. This will help you build trust with your teen.</w:t>
+              <w:t xml:space="preserve">[&gt;&gt;1]Khumbula, iingcebiso ezintathu zokwenza imephu yokhuseleko ekuhlaleni zezi </w:t>
+            </w:r>
+          </w:p>
+          <w:p>
+            <w:pPr>
+              <w:widowControl w:val="0"/>
+              <w:spacing w:line="240" w:lineRule="auto"/>
+            </w:pPr>
+            <w:r>
+              <w:t xml:space="preserve">[&gt;&gt;2]zoba, [pause][&gt;&gt;3] gqiba[pause] [&gt;&gt;4] kwaye xoxa.</w:t>
+            </w:r>
+          </w:p>
+          <w:p>
+            <w:pPr>
+              <w:widowControl w:val="0"/>
+              <w:spacing w:line="240" w:lineRule="auto"/>
+            </w:pPr>
+          </w:p>
+          <w:p>
+            <w:pPr>
+              <w:widowControl w:val="0"/>
+              <w:spacing w:line="240" w:lineRule="auto"/>
+            </w:pPr>
+            <w:r>
+              <w:t xml:space="preserve">Ukuthetha ngokhuseleko kunye nomntwana wakho ofikisayo yindlela encinci yokwenza umehluko omkhulu. Bakhumbuze ukuba banokukuxelela ngayo nantoni na engakhuselekanga eyenzekayo ngaphandle kokuba ube nomsindo. Oku kuya kukunceda ukuba wakhe ukuthembana nomntwana wakho ofikisayo.</w:t>
             </w:r>
           </w:p>
           <w:p>
@@ -815,7 +815,7 @@
               <w:spacing w:line="240" w:lineRule="auto"/>
             </w:pPr>
             <w:r>
-              <w:t xml:space="preserve">Your home activity is to create a community safety map with your teen. Ingaba unalo ixesha lokuyenza namhlanje?</w:t>
+              <w:t xml:space="preserve">Umsebenzi wakho wasekhaya kukwenza imephu yokhuseleko ekuhlaleni kunye nomntwana wakho ofikisayo. Ingaba unalo ixesha lokuyenza namhlanje?</w:t>
             </w:r>
           </w:p>
         </w:tc>
@@ -836,70 +836,70 @@
               <w:spacing w:line="240" w:lineRule="auto"/>
             </w:pPr>
             <w:r>
-              <w:t xml:space="preserve">[1]Community Safety</w:t>
-            </w:r>
-          </w:p>
-          <w:p>
-            <w:pPr>
-              <w:widowControl w:val="0"/>
-              <w:spacing w:line="240" w:lineRule="auto"/>
-            </w:pPr>
-          </w:p>
-          <w:p>
-            <w:pPr>
-              <w:widowControl w:val="0"/>
-              <w:spacing w:line="240" w:lineRule="auto"/>
-            </w:pPr>
-            <w:r>
-              <w:t>[2]DRAW</w:t>
-            </w:r>
-          </w:p>
-          <w:p>
-            <w:pPr>
-              <w:widowControl w:val="0"/>
-              <w:spacing w:line="240" w:lineRule="auto"/>
-            </w:pPr>
-            <w:r>
-              <w:t>[3]DECIDE</w:t>
-            </w:r>
-          </w:p>
-          <w:p>
-            <w:pPr>
-              <w:widowControl w:val="0"/>
-              <w:spacing w:line="240" w:lineRule="auto"/>
-            </w:pPr>
-            <w:r>
-              <w:t>[4]DISCUSS</w:t>
-            </w:r>
-          </w:p>
-          <w:p>
-            <w:pPr>
-              <w:widowControl w:val="0"/>
-              <w:spacing w:line="240" w:lineRule="auto"/>
-            </w:pPr>
-          </w:p>
-          <w:p>
-            <w:pPr>
-              <w:widowControl w:val="0"/>
-              <w:spacing w:line="240" w:lineRule="auto"/>
-            </w:pPr>
-            <w:r>
-              <w:t xml:space="preserve">[5]Home Activity:</w:t>
-            </w:r>
-          </w:p>
-          <w:p>
-            <w:pPr>
-              <w:widowControl w:val="0"/>
-              <w:spacing w:line="240" w:lineRule="auto"/>
-            </w:pPr>
-          </w:p>
-          <w:p>
-            <w:pPr>
-              <w:widowControl w:val="0"/>
-              <w:spacing w:line="240" w:lineRule="auto"/>
-            </w:pPr>
-            <w:r>
-              <w:t xml:space="preserve">[5]Create a community safety map with your teen</w:t>
+              <w:t xml:space="preserve">[1]Ukhuseleko Ekuhlaleni</w:t>
+            </w:r>
+          </w:p>
+          <w:p>
+            <w:pPr>
+              <w:widowControl w:val="0"/>
+              <w:spacing w:line="240" w:lineRule="auto"/>
+            </w:pPr>
+          </w:p>
+          <w:p>
+            <w:pPr>
+              <w:widowControl w:val="0"/>
+              <w:spacing w:line="240" w:lineRule="auto"/>
+            </w:pPr>
+            <w:r>
+              <w:t>[2]ZOBA</w:t>
+            </w:r>
+          </w:p>
+          <w:p>
+            <w:pPr>
+              <w:widowControl w:val="0"/>
+              <w:spacing w:line="240" w:lineRule="auto"/>
+            </w:pPr>
+            <w:r>
+              <w:t>[3]GQIBA</w:t>
+            </w:r>
+          </w:p>
+          <w:p>
+            <w:pPr>
+              <w:widowControl w:val="0"/>
+              <w:spacing w:line="240" w:lineRule="auto"/>
+            </w:pPr>
+            <w:r>
+              <w:t>[4]XOXA</w:t>
+            </w:r>
+          </w:p>
+          <w:p>
+            <w:pPr>
+              <w:widowControl w:val="0"/>
+              <w:spacing w:line="240" w:lineRule="auto"/>
+            </w:pPr>
+          </w:p>
+          <w:p>
+            <w:pPr>
+              <w:widowControl w:val="0"/>
+              <w:spacing w:line="240" w:lineRule="auto"/>
+            </w:pPr>
+            <w:r>
+              <w:t xml:space="preserve">[5]Umsebenzi Wasekhaya:</w:t>
+            </w:r>
+          </w:p>
+          <w:p>
+            <w:pPr>
+              <w:widowControl w:val="0"/>
+              <w:spacing w:line="240" w:lineRule="auto"/>
+            </w:pPr>
+          </w:p>
+          <w:p>
+            <w:pPr>
+              <w:widowControl w:val="0"/>
+              <w:spacing w:line="240" w:lineRule="auto"/>
+            </w:pPr>
+            <w:r>
+              <w:t xml:space="preserve">[5]Yenza imephu yokhuseleko lwasekuhlaleni kunye nomntwana wakho ofikisayo</w:t>
             </w:r>
           </w:p>
         </w:tc>
@@ -1071,49 +1071,49 @@
               <w:spacing w:after="240" w:before="240" w:line="240" w:lineRule="auto"/>
             </w:pPr>
             <w:r>
-              <w:t xml:space="preserve">[&gt;&gt;1]Welcome back! Today we are learning about how to respond to your teen in a crisis.</w:t>
-            </w:r>
-          </w:p>
-          <w:p>
-            <w:pPr>
-              <w:widowControl w:val="0"/>
-              <w:spacing w:line="240" w:lineRule="auto"/>
-            </w:pPr>
-            <w:r>
-              <w:t xml:space="preserve">When our teens share something that is very hard or upsetting to them, we need to remember to stay calm, listen, and be open so that they feel supported.</w:t>
-            </w:r>
-          </w:p>
-          <w:p>
-            <w:pPr>
-              <w:widowControl w:val="0"/>
-              <w:spacing w:line="240" w:lineRule="auto"/>
-            </w:pPr>
-            <w:r>
-              <w:t xml:space="preserve">Here are some things you can do to support your teen when they share something difficult with you: </w:t>
-            </w:r>
-          </w:p>
-          <w:p>
-            <w:pPr>
-              <w:widowControl w:val="0"/>
-              <w:spacing w:line="240" w:lineRule="auto"/>
-            </w:pPr>
-            <w:r>
-              <w:t xml:space="preserve"> [&gt;&gt;2]breathe, [pause][&gt;&gt;3]listen,[pause][&gt;&gt;4] respond [pause][&gt;&gt;5] and comfort. </w:t>
-            </w:r>
-          </w:p>
-          <w:p>
-            <w:pPr>
-              <w:widowControl w:val="0"/>
-              <w:spacing w:line="240" w:lineRule="auto"/>
-            </w:pPr>
-          </w:p>
-          <w:p>
-            <w:pPr>
-              <w:widowControl w:val="0"/>
-              <w:spacing w:line="240" w:lineRule="auto"/>
-            </w:pPr>
-            <w:r>
-              <w:t xml:space="preserve">Let’s learn more about these steps together. [&lt;&lt;all]</w:t>
+              <w:t xml:space="preserve">[ &gt;&gt; 1]Wamkelekile kwakhona! Namhlanje sifunda ngendlela yokusabela kumntwana wakho ofikisayo kwingxaki.</w:t>
+            </w:r>
+          </w:p>
+          <w:p>
+            <w:pPr>
+              <w:widowControl w:val="0"/>
+              <w:spacing w:line="240" w:lineRule="auto"/>
+            </w:pPr>
+            <w:r>
+              <w:t xml:space="preserve">Xa abantwana bethu abafikisayo besabelana ngento enzima kakhulu okanye ebacaphukisayo, kufuneka sikhumbule ukuhlala sizolile, simamele, kwaye sivuleleke ukuze bazive bexhaswa.</w:t>
+            </w:r>
+          </w:p>
+          <w:p>
+            <w:pPr>
+              <w:widowControl w:val="0"/>
+              <w:spacing w:line="240" w:lineRule="auto"/>
+            </w:pPr>
+            <w:r>
+              <w:t xml:space="preserve">Nazi ezinye izinto onokuzenza ukuze uxhase umntwana wakho ofikisayo xa ebelana nawe ngento enzima: </w:t>
+            </w:r>
+          </w:p>
+          <w:p>
+            <w:pPr>
+              <w:widowControl w:val="0"/>
+              <w:spacing w:line="240" w:lineRule="auto"/>
+            </w:pPr>
+            <w:r>
+              <w:t xml:space="preserve"> [&gt;&gt;2]phefumla, [pause][&gt;&gt;3]mamela,[pause][&gt;&gt;4] phendula [pause][&gt;&gt;5] kwaye thuthuzela. </w:t>
+            </w:r>
+          </w:p>
+          <w:p>
+            <w:pPr>
+              <w:widowControl w:val="0"/>
+              <w:spacing w:line="240" w:lineRule="auto"/>
+            </w:pPr>
+          </w:p>
+          <w:p>
+            <w:pPr>
+              <w:widowControl w:val="0"/>
+              <w:spacing w:line="240" w:lineRule="auto"/>
+            </w:pPr>
+            <w:r>
+              <w:t xml:space="preserve">Masifunde ngakumbi ngala manyathelo kunye. [&lt;&lt;all]</w:t>
             </w:r>
           </w:p>
         </w:tc>
@@ -1134,7 +1134,7 @@
               <w:spacing w:line="240" w:lineRule="auto"/>
             </w:pPr>
             <w:r>
-              <w:t xml:space="preserve">[1]Respond to Crises</w:t>
+              <w:t xml:space="preserve">[1]Phendula kwiiNgxaki</w:t>
             </w:r>
           </w:p>
           <w:p>
@@ -1146,7 +1146,7 @@
               </w:rPr>
             </w:pPr>
             <w:r>
-              <w:t>[2]BREATHE</w:t>
+              <w:t>[2]PHEFUMLA</w:t>
             </w:r>
           </w:p>
           <w:p>
@@ -1158,7 +1158,7 @@
               </w:rPr>
             </w:pPr>
             <w:r>
-              <w:t>[3]LISTEN</w:t>
+              <w:t>[3]MAMELA</w:t>
             </w:r>
           </w:p>
           <w:p>
@@ -1170,7 +1170,7 @@
               </w:rPr>
             </w:pPr>
             <w:r>
-              <w:t>[4]RESPOND</w:t>
+              <w:t>[4]PHENDULA</w:t>
             </w:r>
           </w:p>
           <w:p>
@@ -1182,7 +1182,7 @@
               </w:rPr>
             </w:pPr>
             <w:r>
-              <w:t>[5]COMFORT</w:t>
+              <w:t>[5]THUTHUZELA</w:t>
             </w:r>
           </w:p>
         </w:tc>
@@ -1227,16 +1227,16 @@
               <w:spacing w:line="240" w:lineRule="auto"/>
             </w:pPr>
             <w:r>
-              <w:t xml:space="preserve">[&gt;&gt;1] The first step is to breathe. [&gt;&gt;2]Stay calm. Ask yourself, “What does my teen need right now?”</w:t>
-            </w:r>
-          </w:p>
-          <w:p>
-            <w:pPr>
-              <w:widowControl w:val="0"/>
-              <w:spacing w:line="240" w:lineRule="auto"/>
-            </w:pPr>
-            <w:r>
-              <w:t xml:space="preserve">While at first we might feel concerned, anxious or even angry, it’s important to remain calm and be there for your teen in the moment.</w:t>
+              <w:t xml:space="preserve">[&gt;&gt;1] Inyathelo lokuqala kukuphefumla. [&gt;&gt;2]Hlala uzolile. Zibuze, "Yintoni edingwa ngumntwana wam ofikisayo ngoku?"</w:t>
+            </w:r>
+          </w:p>
+          <w:p>
+            <w:pPr>
+              <w:widowControl w:val="0"/>
+              <w:spacing w:line="240" w:lineRule="auto"/>
+            </w:pPr>
+            <w:r>
+              <w:t xml:space="preserve">Ngelixa ekuqaleni sinokuziva sixhalabile, sinexhala okanye sinomsindo, kubalulekile ukuba uhlale uzolile kwaye ube khona kumntwana wakho kulomzuzu.</w:t>
             </w:r>
           </w:p>
           <w:p>
@@ -1254,7 +1254,7 @@
               <w:spacing w:line="240" w:lineRule="auto"/>
             </w:pPr>
             <w:r>
-              <w:t xml:space="preserve">[&gt;&gt;3]] Next, listen. [&gt;&gt;4]Ask your teen what is going on and let them share with you what they need.. Notice what they are feeling and tell them what you notice so they feel heard.Remember to tell your teen you are there for them and love them.</w:t>
+              <w:t xml:space="preserve">[&gt;&gt;3]] Okulandelayo, mamela. [&gt;&gt;4]Buza umntwana wakho ofikisayo ukuba kuqhubeka ntoni kwaye ubavumele babelane nawe ngezinto abazidingayo.. Qaphela indlela abaziva ngayo kwaye ubaxelele into oyiphawulayo ukuze bazive beviwe. Khumbula ukuxelela umntwana wakho ofikisayo ukuba ukho kwaye uyabathanda.</w:t>
             </w:r>
           </w:p>
           <w:p>
@@ -1272,7 +1272,7 @@
               <w:spacing w:line="240" w:lineRule="auto"/>
             </w:pPr>
             <w:r>
-              <w:t xml:space="preserve">[&gt;&gt;5]The third step is to respond. [&gt;&gt;6]What might help the situation? You might need to help your teen talk about their feelings or redirect their focus. Or you might need to discuss immediate actions to help them. You can give consequences later if needed.</w:t>
+              <w:t xml:space="preserve">[&gt;&gt;5]Inyathelo lesithathu kukuphendula. [ &gt;&gt;6]Yintoni enokunceda le meko? Unokufuna ukunceda umntwana wakho ukuba athethe ngeemvakalelo zakhe okanye uqondise ingqwalasela yakhe. Okanye kusenokufuneka nixoxe ngezinto ezinokwenziwa ngokukhawuleza ukuze umcede. Unganika iziphumo kamva ukuba kuyimfuneko.</w:t>
             </w:r>
           </w:p>
           <w:p>
@@ -1290,7 +1290,7 @@
               <w:spacing w:line="240" w:lineRule="auto"/>
             </w:pPr>
             <w:r>
-              <w:t xml:space="preserve">[&gt;&gt;7]Finally, comfort your teen.[&gt;&gt;8] It can be hard to see your teen feeling upset or confused, but there is a lot you can do to support them. They need you to accept them and provide comfort when in difficult situations.</w:t>
+              <w:t xml:space="preserve">[&gt;&gt;7]Okokugqibela, mthuthuzele umntwana wakho ofikisayo.[&gt;&gt;8] Kunokuba nzima ukubona umntwana wakho ofikisayo ecaphuka okanye edidekile, kodwa kuninzi onokukwenza ukumxhasa. Bafuna ukuba ubamkele uze ubathuthuzele kwiimeko ezinzima.</w:t>
             </w:r>
           </w:p>
           <w:p>
@@ -1320,88 +1320,88 @@
               <w:spacing w:line="240" w:lineRule="auto"/>
             </w:pPr>
             <w:r>
-              <w:t>[1]BREATHE</w:t>
-            </w:r>
-          </w:p>
-          <w:p>
-            <w:pPr>
-              <w:widowControl w:val="0"/>
-              <w:spacing w:line="240" w:lineRule="auto"/>
-            </w:pPr>
-            <w:r>
-              <w:t xml:space="preserve">[2]Remain calm.</w:t>
-            </w:r>
-          </w:p>
-          <w:p>
-            <w:pPr>
-              <w:widowControl w:val="0"/>
-              <w:spacing w:line="240" w:lineRule="auto"/>
-            </w:pPr>
-          </w:p>
-          <w:p>
-            <w:pPr>
-              <w:widowControl w:val="0"/>
-              <w:spacing w:line="240" w:lineRule="auto"/>
-            </w:pPr>
-            <w:r>
-              <w:t>[3]LISTEN</w:t>
-            </w:r>
-          </w:p>
-          <w:p>
-            <w:pPr>
-              <w:widowControl w:val="0"/>
-              <w:spacing w:line="240" w:lineRule="auto"/>
-            </w:pPr>
-            <w:r>
-              <w:t xml:space="preserve">[4]Ask your teen what is going on.</w:t>
-            </w:r>
-          </w:p>
-          <w:p>
-            <w:pPr>
-              <w:widowControl w:val="0"/>
-              <w:spacing w:line="240" w:lineRule="auto"/>
-            </w:pPr>
-          </w:p>
-          <w:p>
-            <w:pPr>
-              <w:widowControl w:val="0"/>
-              <w:spacing w:line="240" w:lineRule="auto"/>
-            </w:pPr>
-            <w:r>
-              <w:t>[5]RESPOND</w:t>
-            </w:r>
-          </w:p>
-          <w:p>
-            <w:pPr>
-              <w:widowControl w:val="0"/>
-              <w:spacing w:line="240" w:lineRule="auto"/>
-            </w:pPr>
-            <w:r>
-              <w:t xml:space="preserve">[6]What can help your teen right now?</w:t>
-            </w:r>
-          </w:p>
-          <w:p>
-            <w:pPr>
-              <w:widowControl w:val="0"/>
-              <w:spacing w:line="240" w:lineRule="auto"/>
-            </w:pPr>
-          </w:p>
-          <w:p>
-            <w:pPr>
-              <w:widowControl w:val="0"/>
-              <w:spacing w:line="240" w:lineRule="auto"/>
-            </w:pPr>
-            <w:r>
-              <w:t>[7]COMFORT</w:t>
-            </w:r>
-          </w:p>
-          <w:p>
-            <w:pPr>
-              <w:widowControl w:val="0"/>
-              <w:spacing w:line="240" w:lineRule="auto"/>
-            </w:pPr>
-            <w:r>
-              <w:t xml:space="preserve">[8]Give your teen comfort. </w:t>
+              <w:t>[1]PHEFUMLA</w:t>
+            </w:r>
+          </w:p>
+          <w:p>
+            <w:pPr>
+              <w:widowControl w:val="0"/>
+              <w:spacing w:line="240" w:lineRule="auto"/>
+            </w:pPr>
+            <w:r>
+              <w:t xml:space="preserve">[2]Hlala uzolile.</w:t>
+            </w:r>
+          </w:p>
+          <w:p>
+            <w:pPr>
+              <w:widowControl w:val="0"/>
+              <w:spacing w:line="240" w:lineRule="auto"/>
+            </w:pPr>
+          </w:p>
+          <w:p>
+            <w:pPr>
+              <w:widowControl w:val="0"/>
+              <w:spacing w:line="240" w:lineRule="auto"/>
+            </w:pPr>
+            <w:r>
+              <w:t>[3]MAMELA</w:t>
+            </w:r>
+          </w:p>
+          <w:p>
+            <w:pPr>
+              <w:widowControl w:val="0"/>
+              <w:spacing w:line="240" w:lineRule="auto"/>
+            </w:pPr>
+            <w:r>
+              <w:t xml:space="preserve">[4]Buza umntwana wakho ofikisayo ukuba kuqhubeka ntoni.</w:t>
+            </w:r>
+          </w:p>
+          <w:p>
+            <w:pPr>
+              <w:widowControl w:val="0"/>
+              <w:spacing w:line="240" w:lineRule="auto"/>
+            </w:pPr>
+          </w:p>
+          <w:p>
+            <w:pPr>
+              <w:widowControl w:val="0"/>
+              <w:spacing w:line="240" w:lineRule="auto"/>
+            </w:pPr>
+            <w:r>
+              <w:t>[5]PHENDULA</w:t>
+            </w:r>
+          </w:p>
+          <w:p>
+            <w:pPr>
+              <w:widowControl w:val="0"/>
+              <w:spacing w:line="240" w:lineRule="auto"/>
+            </w:pPr>
+            <w:r>
+              <w:t xml:space="preserve">[6]Yintoni enokunceda umntwana wakho ofikisayo ngoku?</w:t>
+            </w:r>
+          </w:p>
+          <w:p>
+            <w:pPr>
+              <w:widowControl w:val="0"/>
+              <w:spacing w:line="240" w:lineRule="auto"/>
+            </w:pPr>
+          </w:p>
+          <w:p>
+            <w:pPr>
+              <w:widowControl w:val="0"/>
+              <w:spacing w:line="240" w:lineRule="auto"/>
+            </w:pPr>
+            <w:r>
+              <w:t>[7]THUTHUZELA</w:t>
+            </w:r>
+          </w:p>
+          <w:p>
+            <w:pPr>
+              <w:widowControl w:val="0"/>
+              <w:spacing w:line="240" w:lineRule="auto"/>
+            </w:pPr>
+            <w:r>
+              <w:t xml:space="preserve">[8]Thuthuzela umntwana wakho ofikisayo. </w:t>
             </w:r>
           </w:p>
         </w:tc>
@@ -1445,7 +1445,7 @@
               <w:spacing w:after="160" w:line="259" w:lineRule="auto"/>
             </w:pPr>
             <w:r>
-              <w:t xml:space="preserve">[&gt;&gt;1]Remember, you can always type HELP to ParentText to receive a list of contacts in your community for crisis support. They may be able to help. [&lt;&lt;1]</w:t>
+              <w:t xml:space="preserve">[&gt;&gt;1]Khumbula, ungasoloko ubhalela UNCEDO kwi-ParentText ukufumana uludwe lwabafowunelwa kwindawo ohlala kuyo ngenkxaso yonxunguphalo. Basenokukwazi ukunceda. [&lt;&lt;1]</w:t>
             </w:r>
           </w:p>
         </w:tc>
@@ -1514,7 +1514,7 @@
               <w:spacing w:line="240" w:lineRule="auto"/>
             </w:pPr>
             <w:r>
-              <w:t xml:space="preserve">[&gt;&gt;1]It can be difficult to see your teen feeling upset or confused, but remember that there’s plenty you can do to support them during a difficult time. Uyiphethe lento, ungumzali omhle kakhulu!</w:t>
+              <w:t xml:space="preserve">[&gt;&gt;1]Kunokuba nzima ukubona umntwana wakho ofikisayo ekhathazekile okanye edidekile, kodwa khumbula ukuba kuninzi onokukwenza ukumxhasa ngexesha lobunzima. Uyiphethe lento, ungumzali omhle kakhulu!</w:t>
             </w:r>
           </w:p>
           <w:p>
@@ -1532,7 +1532,7 @@
               <w:spacing w:line="240" w:lineRule="auto"/>
             </w:pPr>
             <w:r>
-              <w:t xml:space="preserve">Follow these steps whenever your teen shares something difficult. Supporting your teen through a crisis will also teach them how to support others in difficult times.</w:t>
+              <w:t xml:space="preserve">Landela la manyathelo xa umntwana wakho ofikisayo esabelana ngento enzima. Ukuxhasa umntwana wakho ofikisayo kwingxaki kuya kubafundisa indlela yokuxhasa abanye ngamaxesha anzima.</w:t>
             </w:r>
           </w:p>
           <w:p>
@@ -1568,7 +1568,7 @@
               <w:spacing w:line="240" w:lineRule="auto"/>
             </w:pPr>
             <w:r>
-              <w:t xml:space="preserve">[1]Respond to Crises</w:t>
+              <w:t xml:space="preserve">[1]Phendula kwiiNgxaki</w:t>
             </w:r>
           </w:p>
           <w:p>

</xml_diff>